<commit_message>
update to resume pdf
</commit_message>
<xml_diff>
--- a/PizonShetuResume.docx
+++ b/PizonShetuResume.docx
@@ -939,7 +939,7 @@
           <w:tab w:val="left" w:pos="4080"/>
           <w:tab w:val="left" w:pos="7217"/>
         </w:tabs>
-        <w:ind w:left="115"/>
+        <w:spacing w:line="120" w:lineRule="auto"/>
         <w:rPr>
           <w:rStyle w:val="Hyperlink"/>
           <w:rFonts w:ascii="Bahnschrift SemiBold" w:hAnsi="Bahnschrift SemiBold" w:cs="Aharoni"/>
@@ -1032,7 +1032,7 @@
           </mc:Choice>
           <mc:Fallback>
             <w:pict>
-              <v:rect w14:anchorId="2907398A" id="Rectangle 22" o:spid="_x0000_s1026" style="position:absolute;margin-left:48.75pt;margin-top:18.55pt;width:497.5pt;height:1.9pt;z-index:487592960;visibility:visible;mso-wrap-style:square;mso-width-percent:0;mso-height-percent:0;mso-wrap-distance-left:9pt;mso-wrap-distance-top:0;mso-wrap-distance-right:9pt;mso-wrap-distance-bottom:0;mso-position-horizontal:absolute;mso-position-horizontal-relative:page;mso-position-vertical:absolute;mso-position-vertical-relative:text;mso-width-percent:0;mso-height-percent:0;mso-width-relative:page;mso-height-relative:page;v-text-anchor:top" o:gfxdata="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" fillcolor="black" stroked="f">
+              <v:rect w14:anchorId="2DE4923B" id="Rectangle 22" o:spid="_x0000_s1026" style="position:absolute;margin-left:48.75pt;margin-top:18.55pt;width:497.5pt;height:1.9pt;z-index:487592960;visibility:visible;mso-wrap-style:square;mso-width-percent:0;mso-height-percent:0;mso-wrap-distance-left:9pt;mso-wrap-distance-top:0;mso-wrap-distance-right:9pt;mso-wrap-distance-bottom:0;mso-position-horizontal:absolute;mso-position-horizontal-relative:page;mso-position-vertical:absolute;mso-position-vertical-relative:text;mso-width-percent:0;mso-height-percent:0;mso-width-relative:page;mso-height-relative:page;v-text-anchor:top" o:gfxdata="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" fillcolor="black" stroked="f">
                 <w10:wrap anchorx="page"/>
               </v:rect>
             </w:pict>
@@ -2846,6 +2846,20 @@
         </w:rPr>
         <w:t xml:space="preserve">buildings </w:t>
       </w:r>
+    </w:p>
+    <w:p>
+      <w:pPr>
+        <w:pStyle w:val="Heading3"/>
+        <w:spacing w:before="0" w:line="120" w:lineRule="auto"/>
+        <w:ind w:left="115"/>
+        <w:contextualSpacing/>
+        <w:rPr>
+          <w:b w:val="0"/>
+          <w:bCs w:val="0"/>
+          <w:sz w:val="18"/>
+          <w:szCs w:val="20"/>
+        </w:rPr>
+      </w:pPr>
     </w:p>
     <w:p>
       <w:pPr>

</xml_diff>

<commit_message>
update to resume again
</commit_message>
<xml_diff>
--- a/PizonShetuResume.docx
+++ b/PizonShetuResume.docx
@@ -1120,27 +1120,7 @@
           <w:szCs w:val="18"/>
           <w:shd w:val="clear" w:color="auto" w:fill="FFFFFF"/>
         </w:rPr>
-        <w:t xml:space="preserve">data analysis, I </w:t>
-      </w:r>
-      <w:proofErr w:type="gramStart"/>
-      <w:r>
-        <w:rPr>
-          <w:rFonts w:ascii="Arial" w:hAnsi="Arial" w:cs="Arial"/>
-          <w:sz w:val="18"/>
-          <w:szCs w:val="18"/>
-          <w:shd w:val="clear" w:color="auto" w:fill="FFFFFF"/>
-        </w:rPr>
-        <w:t>am able to</w:t>
-      </w:r>
-      <w:proofErr w:type="gramEnd"/>
-      <w:r>
-        <w:rPr>
-          <w:rFonts w:ascii="Arial" w:hAnsi="Arial" w:cs="Arial"/>
-          <w:sz w:val="18"/>
-          <w:szCs w:val="18"/>
-          <w:shd w:val="clear" w:color="auto" w:fill="FFFFFF"/>
-        </w:rPr>
-        <w:t xml:space="preserve"> extract meaningful insights</w:t>
+        <w:t>data analysis, I am able to extract meaningful insights</w:t>
       </w:r>
       <w:r>
         <w:rPr>
@@ -1413,7 +1393,13 @@
         <w:rPr>
           <w:w w:val="95"/>
         </w:rPr>
-        <w:t>BA: Computer Science and Applied Math</w:t>
+        <w:t>Queens College</w:t>
+      </w:r>
+      <w:r>
+        <w:rPr>
+          <w:w w:val="95"/>
+        </w:rPr>
+        <w:t>: Computer Science and Applied Math</w:t>
       </w:r>
     </w:p>
     <w:p>
@@ -1733,9 +1719,8 @@
           <w:sz w:val="18"/>
           <w:szCs w:val="18"/>
         </w:rPr>
-        <w:t xml:space="preserve">SciPy, </w:t>
-      </w:r>
-      <w:proofErr w:type="spellStart"/>
+        <w:t xml:space="preserve">SciPy, Statsmodel, Matplotlib, </w:t>
+      </w:r>
       <w:r>
         <w:rPr>
           <w:rFonts w:ascii="Arial" w:hAnsi="Arial" w:cs="Arial"/>
@@ -1744,40 +1729,7 @@
           <w:sz w:val="18"/>
           <w:szCs w:val="18"/>
         </w:rPr>
-        <w:t>Statsmodel</w:t>
-      </w:r>
-      <w:proofErr w:type="spellEnd"/>
-      <w:r>
-        <w:rPr>
-          <w:rFonts w:ascii="Arial" w:hAnsi="Arial" w:cs="Arial"/>
-          <w:bCs/>
-          <w:color w:val="000000" w:themeColor="text1"/>
-          <w:sz w:val="18"/>
-          <w:szCs w:val="18"/>
-        </w:rPr>
-        <w:t xml:space="preserve">, Matplotlib, </w:t>
-      </w:r>
-      <w:proofErr w:type="spellStart"/>
-      <w:r>
-        <w:rPr>
-          <w:rFonts w:ascii="Arial" w:hAnsi="Arial" w:cs="Arial"/>
-          <w:bCs/>
-          <w:color w:val="000000" w:themeColor="text1"/>
-          <w:sz w:val="18"/>
-          <w:szCs w:val="18"/>
-        </w:rPr>
-        <w:t>Keras</w:t>
-      </w:r>
-      <w:proofErr w:type="spellEnd"/>
-      <w:r>
-        <w:rPr>
-          <w:rFonts w:ascii="Arial" w:hAnsi="Arial" w:cs="Arial"/>
-          <w:bCs/>
-          <w:color w:val="000000" w:themeColor="text1"/>
-          <w:sz w:val="18"/>
-          <w:szCs w:val="18"/>
-        </w:rPr>
-        <w:t xml:space="preserve">, Flask, </w:t>
+        <w:t xml:space="preserve">Keras, Flask, </w:t>
       </w:r>
       <w:r>
         <w:rPr>
@@ -1903,9 +1855,8 @@
           <w:sz w:val="18"/>
           <w:szCs w:val="18"/>
         </w:rPr>
-        <w:t xml:space="preserve"> </w:t>
-      </w:r>
-      <w:proofErr w:type="spellStart"/>
+        <w:t xml:space="preserve"> RandomForest</w:t>
+      </w:r>
       <w:r>
         <w:rPr>
           <w:rFonts w:ascii="Arial" w:hAnsi="Arial" w:cs="Arial"/>
@@ -1914,9 +1865,8 @@
           <w:sz w:val="18"/>
           <w:szCs w:val="18"/>
         </w:rPr>
-        <w:t>RandomForest</w:t>
-      </w:r>
-      <w:proofErr w:type="spellEnd"/>
+        <w:t xml:space="preserve"> Scikit-Learn, OpenCV, R, </w:t>
+      </w:r>
       <w:r>
         <w:rPr>
           <w:rFonts w:ascii="Arial" w:hAnsi="Arial" w:cs="Arial"/>
@@ -1925,7 +1875,7 @@
           <w:sz w:val="18"/>
           <w:szCs w:val="18"/>
         </w:rPr>
-        <w:t xml:space="preserve"> Scikit-Learn, OpenCV, R, </w:t>
+        <w:t>Databricks</w:t>
       </w:r>
       <w:r>
         <w:rPr>
@@ -1935,61 +1885,7 @@
           <w:sz w:val="18"/>
           <w:szCs w:val="18"/>
         </w:rPr>
-        <w:t>Databricks</w:t>
-      </w:r>
-      <w:r>
-        <w:rPr>
-          <w:rFonts w:ascii="Arial" w:hAnsi="Arial" w:cs="Arial"/>
-          <w:bCs/>
-          <w:color w:val="000000" w:themeColor="text1"/>
-          <w:sz w:val="18"/>
-          <w:szCs w:val="18"/>
-        </w:rPr>
-        <w:t xml:space="preserve">, </w:t>
-      </w:r>
-      <w:proofErr w:type="spellStart"/>
-      <w:r>
-        <w:rPr>
-          <w:rFonts w:ascii="Arial" w:hAnsi="Arial" w:cs="Arial"/>
-          <w:bCs/>
-          <w:color w:val="000000" w:themeColor="text1"/>
-          <w:sz w:val="18"/>
-          <w:szCs w:val="18"/>
-        </w:rPr>
-        <w:t>Tensorflow</w:t>
-      </w:r>
-      <w:proofErr w:type="spellEnd"/>
-      <w:r>
-        <w:rPr>
-          <w:rFonts w:ascii="Arial" w:hAnsi="Arial" w:cs="Arial"/>
-          <w:bCs/>
-          <w:color w:val="000000" w:themeColor="text1"/>
-          <w:sz w:val="18"/>
-          <w:szCs w:val="18"/>
-        </w:rPr>
-        <w:t xml:space="preserve">, Classification, </w:t>
-      </w:r>
-      <w:proofErr w:type="spellStart"/>
-      <w:r>
-        <w:rPr>
-          <w:rFonts w:ascii="Arial" w:hAnsi="Arial" w:cs="Arial"/>
-          <w:bCs/>
-          <w:color w:val="000000" w:themeColor="text1"/>
-          <w:sz w:val="18"/>
-          <w:szCs w:val="18"/>
-        </w:rPr>
-        <w:t>RandomForest</w:t>
-      </w:r>
-      <w:proofErr w:type="spellEnd"/>
-      <w:r>
-        <w:rPr>
-          <w:rFonts w:ascii="Arial" w:hAnsi="Arial" w:cs="Arial"/>
-          <w:bCs/>
-          <w:color w:val="000000" w:themeColor="text1"/>
-          <w:sz w:val="18"/>
-          <w:szCs w:val="18"/>
-        </w:rPr>
-        <w:t>, NLP, Git</w:t>
+        <w:t>, Tensorflow, Classification, RandomForest, NLP, Git</w:t>
       </w:r>
     </w:p>
     <w:p>
@@ -2045,29 +1941,7 @@
           <w:sz w:val="18"/>
           <w:szCs w:val="18"/>
         </w:rPr>
-        <w:t xml:space="preserve">NoSQL, </w:t>
-      </w:r>
-      <w:proofErr w:type="spellStart"/>
-      <w:r>
-        <w:rPr>
-          <w:rFonts w:ascii="Arial" w:hAnsi="Arial" w:cs="Arial"/>
-          <w:bCs/>
-          <w:color w:val="000000" w:themeColor="text1"/>
-          <w:sz w:val="18"/>
-          <w:szCs w:val="18"/>
-        </w:rPr>
-        <w:t>sql</w:t>
-      </w:r>
-      <w:proofErr w:type="spellEnd"/>
-      <w:r>
-        <w:rPr>
-          <w:rFonts w:ascii="Arial" w:hAnsi="Arial" w:cs="Arial"/>
-          <w:bCs/>
-          <w:color w:val="000000" w:themeColor="text1"/>
-          <w:sz w:val="18"/>
-          <w:szCs w:val="18"/>
-        </w:rPr>
-        <w:t>-lite, Microsoft SQL Server, DBMS, PHP</w:t>
+        <w:t>NoSQL, sql-lite, Microsoft SQL Server, DBMS, PHP</w:t>
       </w:r>
       <w:r>
         <w:rPr>
@@ -2145,7 +2019,6 @@
         </w:rPr>
         <w:t xml:space="preserve">Hadoop, </w:t>
       </w:r>
-      <w:proofErr w:type="spellStart"/>
       <w:r>
         <w:rPr>
           <w:rFonts w:ascii="Arial" w:hAnsi="Arial" w:cs="Arial"/>
@@ -2154,9 +2027,8 @@
           <w:sz w:val="18"/>
           <w:szCs w:val="18"/>
         </w:rPr>
-        <w:t>PySpark</w:t>
-      </w:r>
-      <w:proofErr w:type="spellEnd"/>
+        <w:t>PySpark, MongoDB, MapReduce, HDFS,</w:t>
+      </w:r>
       <w:r>
         <w:rPr>
           <w:rFonts w:ascii="Arial" w:hAnsi="Arial" w:cs="Arial"/>
@@ -2165,39 +2037,7 @@
           <w:sz w:val="18"/>
           <w:szCs w:val="18"/>
         </w:rPr>
-        <w:t>, MongoDB, MapReduce, HDFS,</w:t>
-      </w:r>
-      <w:r>
-        <w:rPr>
-          <w:rFonts w:ascii="Arial" w:hAnsi="Arial" w:cs="Arial"/>
-          <w:bCs/>
-          <w:color w:val="000000" w:themeColor="text1"/>
-          <w:sz w:val="18"/>
-          <w:szCs w:val="18"/>
-        </w:rPr>
-        <w:t xml:space="preserve"> </w:t>
-      </w:r>
-      <w:proofErr w:type="spellStart"/>
-      <w:r>
-        <w:rPr>
-          <w:rFonts w:ascii="Arial" w:hAnsi="Arial" w:cs="Arial"/>
-          <w:bCs/>
-          <w:color w:val="000000" w:themeColor="text1"/>
-          <w:sz w:val="18"/>
-          <w:szCs w:val="18"/>
-        </w:rPr>
-        <w:t>Hbase</w:t>
-      </w:r>
-      <w:proofErr w:type="spellEnd"/>
-      <w:r>
-        <w:rPr>
-          <w:rFonts w:ascii="Arial" w:hAnsi="Arial" w:cs="Arial"/>
-          <w:bCs/>
-          <w:color w:val="000000" w:themeColor="text1"/>
-          <w:sz w:val="18"/>
-          <w:szCs w:val="18"/>
-        </w:rPr>
-        <w:t>,</w:t>
+        <w:t xml:space="preserve"> Hbase,</w:t>
       </w:r>
       <w:r>
         <w:rPr>
@@ -2415,27 +2255,7 @@
           <w:sz w:val="18"/>
           <w:szCs w:val="20"/>
         </w:rPr>
-        <w:t xml:space="preserve">Utilized </w:t>
-      </w:r>
-      <w:proofErr w:type="spellStart"/>
-      <w:r>
-        <w:rPr>
-          <w:b w:val="0"/>
-          <w:bCs w:val="0"/>
-          <w:sz w:val="18"/>
-          <w:szCs w:val="20"/>
-        </w:rPr>
-        <w:t>Keras</w:t>
-      </w:r>
-      <w:proofErr w:type="spellEnd"/>
-      <w:r>
-        <w:rPr>
-          <w:b w:val="0"/>
-          <w:bCs w:val="0"/>
-          <w:sz w:val="18"/>
-          <w:szCs w:val="20"/>
-        </w:rPr>
-        <w:t xml:space="preserve"> API to build a complex neural network which can classify 315 different species of birds</w:t>
+        <w:t>Utilized Keras API to build a complex neural network which can classify 315 different species of birds</w:t>
       </w:r>
       <w:r>
         <w:rPr>
@@ -2717,27 +2537,7 @@
           <w:sz w:val="18"/>
           <w:szCs w:val="24"/>
         </w:rPr>
-        <w:t xml:space="preserve">Build a predictive model using Gradient Boosting algorithms with the </w:t>
-      </w:r>
-      <w:proofErr w:type="spellStart"/>
-      <w:r>
-        <w:rPr>
-          <w:rFonts w:ascii="Arial" w:hAnsi="Arial" w:cs="Arial"/>
-          <w:bCs/>
-          <w:sz w:val="18"/>
-          <w:szCs w:val="24"/>
-        </w:rPr>
-        <w:t>XGBoost</w:t>
-      </w:r>
-      <w:proofErr w:type="spellEnd"/>
-      <w:r>
-        <w:rPr>
-          <w:rFonts w:ascii="Arial" w:hAnsi="Arial" w:cs="Arial"/>
-          <w:bCs/>
-          <w:sz w:val="18"/>
-          <w:szCs w:val="24"/>
-        </w:rPr>
-        <w:t xml:space="preserve"> library </w:t>
+        <w:t xml:space="preserve">Build a predictive model using Gradient Boosting algorithms with the XGBoost library </w:t>
       </w:r>
     </w:p>
     <w:p>
@@ -2997,14 +2797,12 @@
           <w:sz w:val="14"/>
         </w:rPr>
       </w:pPr>
-      <w:proofErr w:type="spellStart"/>
       <w:r>
         <w:rPr>
           <w:color w:val="008AFF"/>
         </w:rPr>
         <w:t>ProMarketingHub</w:t>
       </w:r>
-      <w:proofErr w:type="spellEnd"/>
       <w:r>
         <w:rPr>
           <w:color w:val="008AFF"/>
@@ -3131,27 +2929,7 @@
           <w:szCs w:val="18"/>
           <w:shd w:val="clear" w:color="auto" w:fill="FFFFFF"/>
         </w:rPr>
-        <w:t>Coordinated closely with Sr. &amp; Lead Data Scientists to generate and test hypotheses that align with p</w:t>
-      </w:r>
-      <w:r>
-        <w:rPr>
-          <w:rFonts w:ascii="Arial" w:hAnsi="Arial" w:cs="Arial"/>
-          <w:color w:val="000000" w:themeColor="text1"/>
-          <w:sz w:val="18"/>
-          <w:szCs w:val="18"/>
-          <w:shd w:val="clear" w:color="auto" w:fill="FFFFFF"/>
-        </w:rPr>
-        <w:t>roduct engagement</w:t>
-      </w:r>
-      <w:r>
-        <w:rPr>
-          <w:rFonts w:ascii="Arial" w:hAnsi="Arial" w:cs="Arial"/>
-          <w:color w:val="000000" w:themeColor="text1"/>
-          <w:sz w:val="18"/>
-          <w:szCs w:val="18"/>
-          <w:shd w:val="clear" w:color="auto" w:fill="FFFFFF"/>
-        </w:rPr>
-        <w:t>.</w:t>
+        <w:t>Coordinated closely with Sr. &amp; Lead Data Scientists to generate and test hypotheses that align with product engagement.</w:t>
       </w:r>
     </w:p>
     <w:p>

</xml_diff>

<commit_message>
lower font size of resume
</commit_message>
<xml_diff>
--- a/PizonShetuResume.docx
+++ b/PizonShetuResume.docx
@@ -957,12 +957,16 @@
         <w:rPr>
           <w:rStyle w:val="Hyperlink"/>
           <w:color w:val="auto"/>
+          <w:sz w:val="32"/>
+          <w:szCs w:val="32"/>
           <w:u w:val="none"/>
         </w:rPr>
       </w:pPr>
       <w:r>
         <w:rPr>
           <w:noProof/>
+          <w:sz w:val="32"/>
+          <w:szCs w:val="32"/>
         </w:rPr>
         <mc:AlternateContent>
           <mc:Choice Requires="wps">
@@ -1040,6 +1044,10 @@
         </mc:AlternateContent>
       </w:r>
       <w:r>
+        <w:rPr>
+          <w:sz w:val="32"/>
+          <w:szCs w:val="32"/>
+        </w:rPr>
         <w:t>PROFESSIONAL SUMMARY</w:t>
       </w:r>
     </w:p>
@@ -1122,7 +1130,6 @@
         </w:rPr>
         <w:t xml:space="preserve">data analysis, I </w:t>
       </w:r>
-      <w:proofErr w:type="gramStart"/>
       <w:r>
         <w:rPr>
           <w:rFonts w:ascii="Arial" w:hAnsi="Arial" w:cs="Arial"/>
@@ -1130,9 +1137,8 @@
           <w:szCs w:val="18"/>
           <w:shd w:val="clear" w:color="auto" w:fill="FFFFFF"/>
         </w:rPr>
-        <w:t>am able to</w:t>
-      </w:r>
-      <w:proofErr w:type="gramEnd"/>
+        <w:t>can</w:t>
+      </w:r>
       <w:r>
         <w:rPr>
           <w:rFonts w:ascii="Arial" w:hAnsi="Arial" w:cs="Arial"/>
@@ -1220,10 +1226,16 @@
       <w:pPr>
         <w:pStyle w:val="Heading1"/>
         <w:spacing w:before="1"/>
+        <w:rPr>
+          <w:sz w:val="32"/>
+          <w:szCs w:val="32"/>
+        </w:rPr>
       </w:pPr>
       <w:r>
         <w:rPr>
           <w:noProof/>
+          <w:sz w:val="32"/>
+          <w:szCs w:val="32"/>
         </w:rPr>
         <mc:AlternateContent>
           <mc:Choice Requires="wps">
@@ -1301,6 +1313,10 @@
         </mc:AlternateContent>
       </w:r>
       <w:r>
+        <w:rPr>
+          <w:sz w:val="32"/>
+          <w:szCs w:val="32"/>
+        </w:rPr>
         <w:t>EDUCATION</w:t>
       </w:r>
     </w:p>
@@ -1518,10 +1534,16 @@
       <w:pPr>
         <w:pStyle w:val="Heading1"/>
         <w:spacing w:before="41"/>
+        <w:rPr>
+          <w:sz w:val="32"/>
+          <w:szCs w:val="32"/>
+        </w:rPr>
       </w:pPr>
       <w:r>
         <w:rPr>
           <w:noProof/>
+          <w:sz w:val="32"/>
+          <w:szCs w:val="32"/>
         </w:rPr>
         <mc:AlternateContent>
           <mc:Choice Requires="wps">
@@ -1599,6 +1621,10 @@
         </mc:AlternateContent>
       </w:r>
       <w:r>
+        <w:rPr>
+          <w:sz w:val="32"/>
+          <w:szCs w:val="32"/>
+        </w:rPr>
         <w:t>TECH STACK</w:t>
       </w:r>
     </w:p>
@@ -1617,7 +1643,7 @@
           <w:tab w:val="left" w:pos="6084"/>
           <w:tab w:val="left" w:pos="7299"/>
         </w:tabs>
-        <w:spacing w:line="96" w:lineRule="auto"/>
+        <w:spacing w:line="48" w:lineRule="auto"/>
         <w:ind w:left="202" w:right="202"/>
         <w:rPr>
           <w:b/>
@@ -2370,10 +2396,16 @@
     <w:p>
       <w:pPr>
         <w:pStyle w:val="Heading1"/>
+        <w:rPr>
+          <w:sz w:val="32"/>
+          <w:szCs w:val="32"/>
+        </w:rPr>
       </w:pPr>
       <w:r>
         <w:rPr>
           <w:noProof/>
+          <w:sz w:val="32"/>
+          <w:szCs w:val="32"/>
         </w:rPr>
         <mc:AlternateContent>
           <mc:Choice Requires="wps">
@@ -2451,6 +2483,10 @@
         </mc:AlternateContent>
       </w:r>
       <w:r>
+        <w:rPr>
+          <w:sz w:val="32"/>
+          <w:szCs w:val="32"/>
+        </w:rPr>
         <w:t>RELEVANT EXPERIENCE</w:t>
       </w:r>
     </w:p>
@@ -2966,10 +3002,16 @@
       <w:pPr>
         <w:pStyle w:val="Heading1"/>
         <w:ind w:left="114"/>
+        <w:rPr>
+          <w:sz w:val="32"/>
+          <w:szCs w:val="32"/>
+        </w:rPr>
       </w:pPr>
       <w:r>
         <w:rPr>
           <w:noProof/>
+          <w:sz w:val="32"/>
+          <w:szCs w:val="32"/>
         </w:rPr>
         <mc:AlternateContent>
           <mc:Choice Requires="wps">
@@ -3047,9 +3089,17 @@
         </mc:AlternateContent>
       </w:r>
       <w:r>
+        <w:rPr>
+          <w:sz w:val="32"/>
+          <w:szCs w:val="32"/>
+        </w:rPr>
         <w:t xml:space="preserve">PROFESSIONAL </w:t>
       </w:r>
       <w:r>
+        <w:rPr>
+          <w:sz w:val="32"/>
+          <w:szCs w:val="32"/>
+        </w:rPr>
         <w:t>EXPERIENCE</w:t>
       </w:r>
     </w:p>

</xml_diff>